<commit_message>
1. Added: sequence and activity diagram for backup and recovery.
</commit_message>
<xml_diff>
--- a/Deliverables/Requirements.docx
+++ b/Deliverables/Requirements.docx
@@ -418,7 +418,7 @@
         </w:rPr>
         <w:fldChar w:fldCharType="separate"/>
       </w:r>
-      <w:hyperlink w:anchor="_Toc318675973" w:history="1">
+      <w:hyperlink w:anchor="_Toc318716609" w:history="1">
         <w:r>
           <w:rPr>
             <w:rStyle w:val="Hipercze"/>
@@ -460,7 +460,7 @@
             <w:noProof/>
             <w:webHidden/>
           </w:rPr>
-          <w:instrText xml:space="preserve"> PAGEREF _Toc318675973 \h </w:instrText>
+          <w:instrText xml:space="preserve"> PAGEREF _Toc318716609 \h </w:instrText>
         </w:r>
         <w:r>
           <w:rPr>
@@ -504,7 +504,7 @@
           <w:sz w:val="22"/>
         </w:rPr>
       </w:pPr>
-      <w:hyperlink w:anchor="_Toc318675974" w:history="1">
+      <w:hyperlink w:anchor="_Toc318716610" w:history="1">
         <w:r>
           <w:rPr>
             <w:rStyle w:val="Hipercze"/>
@@ -546,7 +546,7 @@
             <w:noProof/>
             <w:webHidden/>
           </w:rPr>
-          <w:instrText xml:space="preserve"> PAGEREF _Toc318675974 \h </w:instrText>
+          <w:instrText xml:space="preserve"> PAGEREF _Toc318716610 \h </w:instrText>
         </w:r>
         <w:r>
           <w:rPr>
@@ -590,7 +590,7 @@
           <w:sz w:val="22"/>
         </w:rPr>
       </w:pPr>
-      <w:hyperlink w:anchor="_Toc318675975" w:history="1">
+      <w:hyperlink w:anchor="_Toc318716611" w:history="1">
         <w:r>
           <w:rPr>
             <w:rStyle w:val="Hipercze"/>
@@ -632,7 +632,7 @@
             <w:noProof/>
             <w:webHidden/>
           </w:rPr>
-          <w:instrText xml:space="preserve"> PAGEREF _Toc318675975 \h </w:instrText>
+          <w:instrText xml:space="preserve"> PAGEREF _Toc318716611 \h </w:instrText>
         </w:r>
         <w:r>
           <w:rPr>
@@ -676,7 +676,7 @@
           <w:sz w:val="22"/>
         </w:rPr>
       </w:pPr>
-      <w:hyperlink w:anchor="_Toc318675976" w:history="1">
+      <w:hyperlink w:anchor="_Toc318716612" w:history="1">
         <w:r>
           <w:rPr>
             <w:rStyle w:val="Hipercze"/>
@@ -718,7 +718,7 @@
             <w:noProof/>
             <w:webHidden/>
           </w:rPr>
-          <w:instrText xml:space="preserve"> PAGEREF _Toc318675976 \h </w:instrText>
+          <w:instrText xml:space="preserve"> PAGEREF _Toc318716612 \h </w:instrText>
         </w:r>
         <w:r>
           <w:rPr>
@@ -762,7 +762,7 @@
           <w:sz w:val="22"/>
         </w:rPr>
       </w:pPr>
-      <w:hyperlink w:anchor="_Toc318675977" w:history="1">
+      <w:hyperlink w:anchor="_Toc318716613" w:history="1">
         <w:r>
           <w:rPr>
             <w:rStyle w:val="Hipercze"/>
@@ -804,7 +804,7 @@
             <w:noProof/>
             <w:webHidden/>
           </w:rPr>
-          <w:instrText xml:space="preserve"> PAGEREF _Toc318675977 \h </w:instrText>
+          <w:instrText xml:space="preserve"> PAGEREF _Toc318716613 \h </w:instrText>
         </w:r>
         <w:r>
           <w:rPr>
@@ -848,7 +848,7 @@
           <w:sz w:val="22"/>
         </w:rPr>
       </w:pPr>
-      <w:hyperlink w:anchor="_Toc318675978" w:history="1">
+      <w:hyperlink w:anchor="_Toc318716614" w:history="1">
         <w:r>
           <w:rPr>
             <w:rStyle w:val="Hipercze"/>
@@ -890,7 +890,7 @@
             <w:noProof/>
             <w:webHidden/>
           </w:rPr>
-          <w:instrText xml:space="preserve"> PAGEREF _Toc318675978 \h </w:instrText>
+          <w:instrText xml:space="preserve"> PAGEREF _Toc318716614 \h </w:instrText>
         </w:r>
         <w:r>
           <w:rPr>
@@ -934,7 +934,7 @@
           <w:sz w:val="22"/>
         </w:rPr>
       </w:pPr>
-      <w:hyperlink w:anchor="_Toc318675979" w:history="1">
+      <w:hyperlink w:anchor="_Toc318716615" w:history="1">
         <w:r>
           <w:rPr>
             <w:rStyle w:val="Hipercze"/>
@@ -976,7 +976,7 @@
             <w:noProof/>
             <w:webHidden/>
           </w:rPr>
-          <w:instrText xml:space="preserve"> PAGEREF _Toc318675979 \h </w:instrText>
+          <w:instrText xml:space="preserve"> PAGEREF _Toc318716615 \h </w:instrText>
         </w:r>
         <w:r>
           <w:rPr>
@@ -1020,7 +1020,7 @@
           <w:sz w:val="22"/>
         </w:rPr>
       </w:pPr>
-      <w:hyperlink w:anchor="_Toc318675980" w:history="1">
+      <w:hyperlink w:anchor="_Toc318716616" w:history="1">
         <w:r>
           <w:rPr>
             <w:rStyle w:val="Hipercze"/>
@@ -1062,7 +1062,7 @@
             <w:noProof/>
             <w:webHidden/>
           </w:rPr>
-          <w:instrText xml:space="preserve"> PAGEREF _Toc318675980 \h </w:instrText>
+          <w:instrText xml:space="preserve"> PAGEREF _Toc318716616 \h </w:instrText>
         </w:r>
         <w:r>
           <w:rPr>
@@ -1106,7 +1106,7 @@
           <w:sz w:val="22"/>
         </w:rPr>
       </w:pPr>
-      <w:hyperlink w:anchor="_Toc318675981" w:history="1">
+      <w:hyperlink w:anchor="_Toc318716617" w:history="1">
         <w:r>
           <w:rPr>
             <w:rStyle w:val="Hipercze"/>
@@ -1148,7 +1148,7 @@
             <w:noProof/>
             <w:webHidden/>
           </w:rPr>
-          <w:instrText xml:space="preserve"> PAGEREF _Toc318675981 \h </w:instrText>
+          <w:instrText xml:space="preserve"> PAGEREF _Toc318716617 \h </w:instrText>
         </w:r>
         <w:r>
           <w:rPr>
@@ -1192,7 +1192,7 @@
           <w:sz w:val="22"/>
         </w:rPr>
       </w:pPr>
-      <w:hyperlink w:anchor="_Toc318675982" w:history="1">
+      <w:hyperlink w:anchor="_Toc318716618" w:history="1">
         <w:r>
           <w:rPr>
             <w:rStyle w:val="Hipercze"/>
@@ -1234,7 +1234,7 @@
             <w:noProof/>
             <w:webHidden/>
           </w:rPr>
-          <w:instrText xml:space="preserve"> PAGEREF _Toc318675982 \h </w:instrText>
+          <w:instrText xml:space="preserve"> PAGEREF _Toc318716618 \h </w:instrText>
         </w:r>
         <w:r>
           <w:rPr>
@@ -1278,7 +1278,7 @@
           <w:sz w:val="22"/>
         </w:rPr>
       </w:pPr>
-      <w:hyperlink w:anchor="_Toc318675983" w:history="1">
+      <w:hyperlink w:anchor="_Toc318716619" w:history="1">
         <w:r>
           <w:rPr>
             <w:rStyle w:val="Hipercze"/>
@@ -1320,7 +1320,7 @@
             <w:noProof/>
             <w:webHidden/>
           </w:rPr>
-          <w:instrText xml:space="preserve"> PAGEREF _Toc318675983 \h </w:instrText>
+          <w:instrText xml:space="preserve"> PAGEREF _Toc318716619 \h </w:instrText>
         </w:r>
         <w:r>
           <w:rPr>
@@ -1364,7 +1364,7 @@
           <w:sz w:val="22"/>
         </w:rPr>
       </w:pPr>
-      <w:hyperlink w:anchor="_Toc318675984" w:history="1">
+      <w:hyperlink w:anchor="_Toc318716620" w:history="1">
         <w:r>
           <w:rPr>
             <w:rStyle w:val="Hipercze"/>
@@ -1406,7 +1406,7 @@
             <w:noProof/>
             <w:webHidden/>
           </w:rPr>
-          <w:instrText xml:space="preserve"> PAGEREF _Toc318675984 \h </w:instrText>
+          <w:instrText xml:space="preserve"> PAGEREF _Toc318716620 \h </w:instrText>
         </w:r>
         <w:r>
           <w:rPr>
@@ -1450,7 +1450,7 @@
           <w:sz w:val="22"/>
         </w:rPr>
       </w:pPr>
-      <w:hyperlink w:anchor="_Toc318675985" w:history="1">
+      <w:hyperlink w:anchor="_Toc318716621" w:history="1">
         <w:r>
           <w:rPr>
             <w:rStyle w:val="Hipercze"/>
@@ -1492,7 +1492,7 @@
             <w:noProof/>
             <w:webHidden/>
           </w:rPr>
-          <w:instrText xml:space="preserve"> PAGEREF _Toc318675985 \h </w:instrText>
+          <w:instrText xml:space="preserve"> PAGEREF _Toc318716621 \h </w:instrText>
         </w:r>
         <w:r>
           <w:rPr>
@@ -1536,7 +1536,7 @@
           <w:sz w:val="22"/>
         </w:rPr>
       </w:pPr>
-      <w:hyperlink w:anchor="_Toc318675986" w:history="1">
+      <w:hyperlink w:anchor="_Toc318716622" w:history="1">
         <w:r>
           <w:rPr>
             <w:rStyle w:val="Hipercze"/>
@@ -1578,7 +1578,7 @@
             <w:noProof/>
             <w:webHidden/>
           </w:rPr>
-          <w:instrText xml:space="preserve"> PAGEREF _Toc318675986 \h </w:instrText>
+          <w:instrText xml:space="preserve"> PAGEREF _Toc318716622 \h </w:instrText>
         </w:r>
         <w:r>
           <w:rPr>
@@ -1622,7 +1622,7 @@
           <w:sz w:val="22"/>
         </w:rPr>
       </w:pPr>
-      <w:hyperlink w:anchor="_Toc318675987" w:history="1">
+      <w:hyperlink w:anchor="_Toc318716623" w:history="1">
         <w:r>
           <w:rPr>
             <w:rStyle w:val="Hipercze"/>
@@ -1664,7 +1664,7 @@
             <w:noProof/>
             <w:webHidden/>
           </w:rPr>
-          <w:instrText xml:space="preserve"> PAGEREF _Toc318675987 \h </w:instrText>
+          <w:instrText xml:space="preserve"> PAGEREF _Toc318716623 \h </w:instrText>
         </w:r>
         <w:r>
           <w:rPr>
@@ -1708,7 +1708,7 @@
           <w:sz w:val="22"/>
         </w:rPr>
       </w:pPr>
-      <w:hyperlink w:anchor="_Toc318675988" w:history="1">
+      <w:hyperlink w:anchor="_Toc318716624" w:history="1">
         <w:r>
           <w:rPr>
             <w:rStyle w:val="Hipercze"/>
@@ -1750,7 +1750,7 @@
             <w:noProof/>
             <w:webHidden/>
           </w:rPr>
-          <w:instrText xml:space="preserve"> PAGEREF _Toc318675988 \h </w:instrText>
+          <w:instrText xml:space="preserve"> PAGEREF _Toc318716624 \h </w:instrText>
         </w:r>
         <w:r>
           <w:rPr>
@@ -1794,7 +1794,7 @@
           <w:sz w:val="22"/>
         </w:rPr>
       </w:pPr>
-      <w:hyperlink w:anchor="_Toc318675989" w:history="1">
+      <w:hyperlink w:anchor="_Toc318716625" w:history="1">
         <w:r>
           <w:rPr>
             <w:rStyle w:val="Hipercze"/>
@@ -1836,7 +1836,7 @@
             <w:noProof/>
             <w:webHidden/>
           </w:rPr>
-          <w:instrText xml:space="preserve"> PAGEREF _Toc318675989 \h </w:instrText>
+          <w:instrText xml:space="preserve"> PAGEREF _Toc318716625 \h </w:instrText>
         </w:r>
         <w:r>
           <w:rPr>
@@ -1880,7 +1880,7 @@
           <w:sz w:val="22"/>
         </w:rPr>
       </w:pPr>
-      <w:hyperlink w:anchor="_Toc318675990" w:history="1">
+      <w:hyperlink w:anchor="_Toc318716626" w:history="1">
         <w:r>
           <w:rPr>
             <w:rStyle w:val="Hipercze"/>
@@ -1922,7 +1922,7 @@
             <w:noProof/>
             <w:webHidden/>
           </w:rPr>
-          <w:instrText xml:space="preserve"> PAGEREF _Toc318675990 \h </w:instrText>
+          <w:instrText xml:space="preserve"> PAGEREF _Toc318716626 \h </w:instrText>
         </w:r>
         <w:r>
           <w:rPr>
@@ -1966,7 +1966,7 @@
           <w:sz w:val="22"/>
         </w:rPr>
       </w:pPr>
-      <w:hyperlink w:anchor="_Toc318675991" w:history="1">
+      <w:hyperlink w:anchor="_Toc318716627" w:history="1">
         <w:r>
           <w:rPr>
             <w:rStyle w:val="Hipercze"/>
@@ -2008,7 +2008,7 @@
             <w:noProof/>
             <w:webHidden/>
           </w:rPr>
-          <w:instrText xml:space="preserve"> PAGEREF _Toc318675991 \h </w:instrText>
+          <w:instrText xml:space="preserve"> PAGEREF _Toc318716627 \h </w:instrText>
         </w:r>
         <w:r>
           <w:rPr>
@@ -2028,7 +2028,7 @@
             <w:noProof/>
             <w:webHidden/>
           </w:rPr>
-          <w:t>17</w:t>
+          <w:t>19</w:t>
         </w:r>
         <w:r>
           <w:rPr>
@@ -2063,7 +2063,7 @@
       <w:pPr>
         <w:pStyle w:val="Nagwek1"/>
       </w:pPr>
-      <w:bookmarkStart w:id="0" w:name="_Toc318675973"/>
+      <w:bookmarkStart w:id="0" w:name="_Toc318716609"/>
       <w:r>
         <w:lastRenderedPageBreak/>
         <w:t>Summary</w:t>
@@ -2119,7 +2119,7 @@
       <w:pPr>
         <w:pStyle w:val="Nagwekabc"/>
       </w:pPr>
-      <w:bookmarkStart w:id="1" w:name="_Toc318675974"/>
+      <w:bookmarkStart w:id="1" w:name="_Toc318716610"/>
       <w:r>
         <w:t>Communication with Customer</w:t>
       </w:r>
@@ -2167,7 +2167,7 @@
       <w:pPr>
         <w:pStyle w:val="Nagwekabc"/>
       </w:pPr>
-      <w:bookmarkStart w:id="2" w:name="_Toc318675975"/>
+      <w:bookmarkStart w:id="2" w:name="_Toc318716611"/>
       <w:r>
         <w:t>Impact on following stages of project</w:t>
       </w:r>
@@ -2201,7 +2201,7 @@
       <w:pPr>
         <w:pStyle w:val="Nagwek1"/>
       </w:pPr>
-      <w:bookmarkStart w:id="3" w:name="_Toc318675976"/>
+      <w:bookmarkStart w:id="3" w:name="_Toc318716612"/>
       <w:r>
         <w:lastRenderedPageBreak/>
         <w:t xml:space="preserve">System's </w:t>
@@ -2264,7 +2264,7 @@
           <w:numId w:val="3"/>
         </w:numPr>
       </w:pPr>
-      <w:bookmarkStart w:id="4" w:name="_Toc318675977"/>
+      <w:bookmarkStart w:id="4" w:name="_Toc318716613"/>
       <w:r>
         <w:t>Actors</w:t>
       </w:r>
@@ -2452,7 +2452,7 @@
           <w:numId w:val="10"/>
         </w:numPr>
       </w:pPr>
-      <w:bookmarkStart w:id="5" w:name="_Toc318675978"/>
+      <w:bookmarkStart w:id="5" w:name="_Toc318716614"/>
       <w:r>
         <w:lastRenderedPageBreak/>
         <w:t>Layers</w:t>
@@ -2487,7 +2487,7 @@
           <w:numId w:val="10"/>
         </w:numPr>
       </w:pPr>
-      <w:bookmarkStart w:id="7" w:name="_Toc318675979"/>
+      <w:bookmarkStart w:id="7" w:name="_Toc318716615"/>
       <w:r>
         <w:t>Access layer</w:t>
       </w:r>
@@ -2545,7 +2545,7 @@
           <w:bCs w:val="0"/>
         </w:rPr>
       </w:pPr>
-      <w:bookmarkStart w:id="8" w:name="_Toc318675980"/>
+      <w:bookmarkStart w:id="8" w:name="_Toc318716616"/>
       <w:r>
         <w:t>Control layer</w:t>
       </w:r>
@@ -2672,7 +2672,7 @@
           <w:bCs w:val="0"/>
         </w:rPr>
       </w:pPr>
-      <w:bookmarkStart w:id="9" w:name="_Toc318675981"/>
+      <w:bookmarkStart w:id="9" w:name="_Toc318716617"/>
       <w:r>
         <w:t>Calculation layer</w:t>
       </w:r>
@@ -2732,7 +2732,7 @@
       <w:pPr>
         <w:pStyle w:val="Nagwek1"/>
       </w:pPr>
-      <w:bookmarkStart w:id="10" w:name="_Toc318675982"/>
+      <w:bookmarkStart w:id="10" w:name="_Toc318716618"/>
       <w:r>
         <w:lastRenderedPageBreak/>
         <w:t>User Requirements</w:t>
@@ -2747,7 +2747,7 @@
           <w:numId w:val="4"/>
         </w:numPr>
       </w:pPr>
-      <w:bookmarkStart w:id="11" w:name="_Toc318675983"/>
+      <w:bookmarkStart w:id="11" w:name="_Toc318716619"/>
       <w:r>
         <w:t>Functional requirements</w:t>
       </w:r>
@@ -2887,7 +2887,7 @@
           <w:numId w:val="4"/>
         </w:numPr>
       </w:pPr>
-      <w:bookmarkStart w:id="12" w:name="_Toc318675984"/>
+      <w:bookmarkStart w:id="12" w:name="_Toc318716620"/>
       <w:r>
         <w:t>Non-functional requirements</w:t>
       </w:r>
@@ -3014,7 +3014,7 @@
       <w:pPr>
         <w:pStyle w:val="Nagwek1"/>
       </w:pPr>
-      <w:bookmarkStart w:id="13" w:name="_Toc318675985"/>
+      <w:bookmarkStart w:id="13" w:name="_Toc318716621"/>
       <w:r>
         <w:lastRenderedPageBreak/>
         <w:t>System Requirements</w:t>
@@ -3029,7 +3029,7 @@
           <w:numId w:val="6"/>
         </w:numPr>
       </w:pPr>
-      <w:bookmarkStart w:id="14" w:name="_Toc318675986"/>
+      <w:bookmarkStart w:id="14" w:name="_Toc318716622"/>
       <w:r>
         <w:t>System</w:t>
       </w:r>
@@ -3805,7 +3805,7 @@
       <w:pPr>
         <w:pStyle w:val="Nagwekabc"/>
       </w:pPr>
-      <w:bookmarkStart w:id="15" w:name="_Toc318675987"/>
+      <w:bookmarkStart w:id="15" w:name="_Toc318716623"/>
       <w:r>
         <w:t>Manage Simulation diagram</w:t>
       </w:r>
@@ -6265,7 +6265,7 @@
       <w:pPr>
         <w:pStyle w:val="Nagwekabc"/>
       </w:pPr>
-      <w:bookmarkStart w:id="16" w:name="_Toc318675988"/>
+      <w:bookmarkStart w:id="16" w:name="_Toc318716624"/>
       <w:r>
         <w:lastRenderedPageBreak/>
         <w:t xml:space="preserve">Manage </w:t>
@@ -8328,7 +8328,7 @@
         </w:numPr>
       </w:pPr>
       <w:bookmarkStart w:id="17" w:name="Admin"/>
-      <w:bookmarkStart w:id="18" w:name="_Toc318675989"/>
+      <w:bookmarkStart w:id="18" w:name="_Toc318716625"/>
       <w:bookmarkEnd w:id="17"/>
       <w:r>
         <w:t xml:space="preserve">Manage </w:t>
@@ -9559,7 +9559,7 @@
           <w:numId w:val="6"/>
         </w:numPr>
       </w:pPr>
-      <w:bookmarkStart w:id="19" w:name="_Toc318675990"/>
+      <w:bookmarkStart w:id="19" w:name="_Toc318716626"/>
       <w:r>
         <w:lastRenderedPageBreak/>
         <w:t>Recovery Mechanism diagram</w:t>
@@ -10683,13 +10683,7 @@
               <w:rPr>
                 <w:rFonts w:ascii="Arial" w:hAnsi="Arial" w:cs="Arial"/>
               </w:rPr>
-              <w:t xml:space="preserve">Recovery Manager wants to </w:t>
-            </w:r>
-            <w:r>
-              <w:rPr>
-                <w:rFonts w:ascii="Arial" w:hAnsi="Arial" w:cs="Arial"/>
-              </w:rPr>
-              <w:t>create backup after finishing each relevant Module.</w:t>
+              <w:t>Recovery Manager wants to create backup after finishing each relevant Module.</w:t>
             </w:r>
           </w:p>
         </w:tc>
@@ -10746,13 +10740,7 @@
               <w:rPr>
                 <w:rFonts w:ascii="Arial" w:hAnsi="Arial" w:cs="Arial"/>
               </w:rPr>
-              <w:t xml:space="preserve">Fully prepared </w:t>
-            </w:r>
-            <w:r>
-              <w:rPr>
-                <w:rFonts w:ascii="Arial" w:hAnsi="Arial" w:cs="Arial"/>
-              </w:rPr>
-              <w:t>backup stored in DB.</w:t>
+              <w:t>Fully prepared backup stored in DB.</w:t>
             </w:r>
           </w:p>
         </w:tc>
@@ -11074,7 +11062,7 @@
               <w:rPr>
                 <w:rFonts w:ascii="Arial" w:hAnsi="Arial" w:cs="Arial"/>
               </w:rPr>
-              <w:t>Workflow Manager finishes work.</w:t>
+              <w:t>Workflow Manager runs another Module.</w:t>
             </w:r>
           </w:p>
         </w:tc>
@@ -11173,6 +11161,12 @@
               </w:rPr>
               <w:t>, finish.</w:t>
             </w:r>
+            <w:r>
+              <w:rPr>
+                <w:rFonts w:ascii="Arial" w:hAnsi="Arial" w:cs="Arial"/>
+              </w:rPr>
+              <w:t xml:space="preserve"> &lt;GO TO 7&gt;</w:t>
+            </w:r>
           </w:p>
         </w:tc>
       </w:tr>
@@ -11254,10 +11248,19 @@
               <w:rPr>
                 <w:rFonts w:ascii="Arial" w:hAnsi="Arial" w:cs="Arial"/>
               </w:rPr>
-              <w:t>4b. Try again 1.</w:t>
-            </w:r>
-            <w:r>
-              <w:t xml:space="preserve"> </w:t>
+              <w:t xml:space="preserve">4b. </w:t>
+            </w:r>
+            <w:r>
+              <w:rPr>
+                <w:rFonts w:ascii="Arial" w:hAnsi="Arial" w:cs="Arial"/>
+              </w:rPr>
+              <w:t>Try again after specified amount of time.</w:t>
+            </w:r>
+            <w:r>
+              <w:rPr>
+                <w:rFonts w:ascii="Arial" w:hAnsi="Arial" w:cs="Arial"/>
+              </w:rPr>
+              <w:t xml:space="preserve">  &lt;GO TO 3&gt;</w:t>
             </w:r>
           </w:p>
         </w:tc>
@@ -11363,13 +11366,7 @@
               <w:rPr>
                 <w:rFonts w:ascii="Arial" w:hAnsi="Arial" w:cs="Arial"/>
               </w:rPr>
-              <w:t xml:space="preserve">Recovery Manager wants to </w:t>
-            </w:r>
-            <w:r>
-              <w:rPr>
-                <w:rFonts w:ascii="Arial" w:hAnsi="Arial" w:cs="Arial"/>
-              </w:rPr>
-              <w:t>restore backup after modules crush.</w:t>
+              <w:t>Recovery Manager wants to restore backup after modules crush.</w:t>
             </w:r>
           </w:p>
         </w:tc>
@@ -11570,7 +11567,14 @@
                 <w:rFonts w:ascii="Arial" w:hAnsi="Arial" w:cs="Arial"/>
                 <w:i/>
               </w:rPr>
-              <w:t>Successful backup.</w:t>
+              <w:t xml:space="preserve">Successful </w:t>
+            </w:r>
+            <w:r>
+              <w:rPr>
+                <w:rFonts w:ascii="Arial" w:hAnsi="Arial" w:cs="Arial"/>
+                <w:i/>
+              </w:rPr>
+              <w:t>recovery.</w:t>
             </w:r>
           </w:p>
           <w:p>
@@ -11623,7 +11627,13 @@
               <w:rPr>
                 <w:rFonts w:ascii="Arial" w:hAnsi="Arial" w:cs="Arial"/>
               </w:rPr>
-              <w:t xml:space="preserve">2. </w:t>
+              <w:t>2</w:t>
+            </w:r>
+            <w:r>
+              <w:rPr>
+                <w:rFonts w:ascii="Arial" w:hAnsi="Arial" w:cs="Arial"/>
+              </w:rPr>
+              <w:t xml:space="preserve">. </w:t>
             </w:r>
             <w:r>
               <w:rPr>
@@ -11673,13 +11683,22 @@
               <w:rPr>
                 <w:rFonts w:ascii="Arial" w:hAnsi="Arial" w:cs="Arial"/>
               </w:rPr>
-              <w:t xml:space="preserve">4. </w:t>
+              <w:t>4.</w:t>
+            </w:r>
+            <w:r>
+              <w:t xml:space="preserve"> </w:t>
             </w:r>
             <w:r>
               <w:rPr>
                 <w:rFonts w:ascii="Arial" w:hAnsi="Arial" w:cs="Arial"/>
               </w:rPr>
               <w:t>Recovery Manager sends backup to Workflow Manager</w:t>
+            </w:r>
+            <w:r>
+              <w:rPr>
+                <w:rFonts w:ascii="Arial" w:hAnsi="Arial" w:cs="Arial"/>
+              </w:rPr>
+              <w:t>.</w:t>
             </w:r>
           </w:p>
           <w:p>
@@ -11813,7 +11832,38 @@
               <w:rPr>
                 <w:rFonts w:ascii="Arial" w:hAnsi="Arial" w:cs="Arial"/>
               </w:rPr>
-              <w:t>Simulation fails again, depends on recovery parameters, Recovery Manager changes or not ID of needed backup.</w:t>
+              <w:t>Workflow Manager sends information to Recovery Manager about failure.</w:t>
+            </w:r>
+          </w:p>
+          <w:p>
+            <w:pPr>
+              <w:pBdr>
+                <w:bar w:val="single" w:sz="4" w:color="auto"/>
+              </w:pBdr>
+              <w:spacing w:after="120" w:line="276" w:lineRule="auto"/>
+              <w:ind w:left="34" w:firstLine="0"/>
+              <w:jc w:val="left"/>
+              <w:rPr>
+                <w:rFonts w:ascii="Arial" w:hAnsi="Arial" w:cs="Arial"/>
+              </w:rPr>
+            </w:pPr>
+            <w:r>
+              <w:rPr>
+                <w:rFonts w:ascii="Arial" w:hAnsi="Arial" w:cs="Arial"/>
+              </w:rPr>
+              <w:t xml:space="preserve">7a. </w:t>
+            </w:r>
+            <w:r>
+              <w:rPr>
+                <w:rFonts w:ascii="Arial" w:hAnsi="Arial" w:cs="Arial"/>
+              </w:rPr>
+              <w:t>Recovery Manager depending on recovery parameters changes or not ID of needed backup to download.</w:t>
+            </w:r>
+            <w:r>
+              <w:rPr>
+                <w:rFonts w:ascii="Arial" w:hAnsi="Arial" w:cs="Arial"/>
+              </w:rPr>
+              <w:t xml:space="preserve"> &lt;GO TO 2&gt;</w:t>
             </w:r>
           </w:p>
         </w:tc>
@@ -11842,6 +11892,7 @@
                 <w:b/>
                 <w:color w:val="404040" w:themeColor="text1" w:themeTint="BF"/>
               </w:rPr>
+              <w:lastRenderedPageBreak/>
               <w:t>Exception</w:t>
             </w:r>
             <w:r>
@@ -11876,7 +11927,21 @@
                 <w:rFonts w:ascii="Arial" w:hAnsi="Arial" w:cs="Arial"/>
                 <w:i/>
               </w:rPr>
-              <w:t>DB exception.</w:t>
+              <w:t>Too many failures</w:t>
+            </w:r>
+            <w:r>
+              <w:rPr>
+                <w:rFonts w:ascii="Arial" w:hAnsi="Arial" w:cs="Arial"/>
+                <w:i/>
+              </w:rPr>
+              <w:t>.</w:t>
+            </w:r>
+            <w:r>
+              <w:rPr>
+                <w:rFonts w:ascii="Arial" w:hAnsi="Arial" w:cs="Arial"/>
+                <w:i/>
+              </w:rPr>
+              <w:t>.</w:t>
             </w:r>
           </w:p>
           <w:p>
@@ -11889,6 +11954,75 @@
               <w:jc w:val="left"/>
               <w:rPr>
                 <w:rFonts w:ascii="Arial" w:hAnsi="Arial" w:cs="Arial"/>
+              </w:rPr>
+            </w:pPr>
+            <w:r>
+              <w:rPr>
+                <w:rFonts w:ascii="Arial" w:hAnsi="Arial" w:cs="Arial"/>
+              </w:rPr>
+              <w:t>6</w:t>
+            </w:r>
+            <w:r>
+              <w:rPr>
+                <w:rFonts w:ascii="Arial" w:hAnsi="Arial" w:cs="Arial"/>
+              </w:rPr>
+              <w:t xml:space="preserve">b. </w:t>
+            </w:r>
+            <w:r>
+              <w:rPr>
+                <w:rFonts w:ascii="Arial" w:hAnsi="Arial" w:cs="Arial"/>
+              </w:rPr>
+              <w:t>Workflow Manager sends information to Recovery Manager about failure.</w:t>
+            </w:r>
+          </w:p>
+          <w:p>
+            <w:pPr>
+              <w:pBdr>
+                <w:bar w:val="single" w:sz="4" w:color="auto"/>
+              </w:pBdr>
+              <w:spacing w:after="120"/>
+              <w:ind w:left="34" w:firstLine="0"/>
+              <w:jc w:val="left"/>
+              <w:rPr>
+                <w:rFonts w:ascii="Arial" w:hAnsi="Arial" w:cs="Arial"/>
+              </w:rPr>
+            </w:pPr>
+            <w:r>
+              <w:rPr>
+                <w:rFonts w:ascii="Arial" w:hAnsi="Arial" w:cs="Arial"/>
+              </w:rPr>
+              <w:t xml:space="preserve">7b. </w:t>
+            </w:r>
+            <w:r>
+              <w:rPr>
+                <w:rFonts w:ascii="Arial" w:hAnsi="Arial" w:cs="Arial"/>
+              </w:rPr>
+              <w:t>Recovery Manager sends back information to Workflow Manager that it should stop Simulation because there is no point in further recov</w:t>
+            </w:r>
+            <w:r>
+              <w:rPr>
+                <w:rFonts w:ascii="Arial" w:hAnsi="Arial" w:cs="Arial"/>
+              </w:rPr>
+              <w:t>er</w:t>
+            </w:r>
+            <w:r>
+              <w:rPr>
+                <w:rFonts w:ascii="Arial" w:hAnsi="Arial" w:cs="Arial"/>
+              </w:rPr>
+              <w:t>ing.</w:t>
+            </w:r>
+          </w:p>
+          <w:p>
+            <w:pPr>
+              <w:pBdr>
+                <w:bar w:val="single" w:sz="4" w:color="auto"/>
+              </w:pBdr>
+              <w:spacing w:after="120"/>
+              <w:ind w:left="34" w:firstLine="0"/>
+              <w:jc w:val="left"/>
+              <w:rPr>
+                <w:rFonts w:ascii="Arial" w:hAnsi="Arial" w:cs="Arial"/>
+                <w:b/>
                 <w:i/>
               </w:rPr>
             </w:pPr>
@@ -11896,10 +12030,19 @@
               <w:rPr>
                 <w:rFonts w:ascii="Arial" w:hAnsi="Arial" w:cs="Arial"/>
               </w:rPr>
-              <w:t>4b. Try again 1.</w:t>
-            </w:r>
-            <w:r>
-              <w:t xml:space="preserve"> </w:t>
+              <w:t xml:space="preserve">8b. </w:t>
+            </w:r>
+            <w:r>
+              <w:rPr>
+                <w:rFonts w:ascii="Arial" w:hAnsi="Arial" w:cs="Arial"/>
+              </w:rPr>
+              <w:t>Workflow Manager stops Simulation.</w:t>
+            </w:r>
+            <w:r>
+              <w:rPr>
+                <w:rFonts w:ascii="Arial" w:hAnsi="Arial" w:cs="Arial"/>
+              </w:rPr>
+              <w:t xml:space="preserve"> &lt;END&gt;</w:t>
             </w:r>
           </w:p>
         </w:tc>
@@ -11908,16 +12051,11 @@
     <w:p>
       <w:pPr>
         <w:pStyle w:val="Nagwek1"/>
-        <w:numPr>
-          <w:ilvl w:val="0"/>
-          <w:numId w:val="0"/>
-        </w:numPr>
-        <w:ind w:left="357"/>
       </w:pPr>
       <w:r>
         <w:br w:type="page"/>
       </w:r>
-      <w:bookmarkStart w:id="20" w:name="_Toc318675991"/>
+      <w:bookmarkStart w:id="20" w:name="_Toc318716627"/>
       <w:r>
         <w:lastRenderedPageBreak/>
         <w:t>Final considerations and encountered problems</w:t>
@@ -11939,7 +12077,17 @@
     </w:p>
     <w:p/>
     <w:p>
-      <w:r>
+      <w:pPr>
+        <w:rPr>
+          <w:b/>
+          <w:color w:val="FF0000"/>
+        </w:rPr>
+      </w:pPr>
+      <w:r>
+        <w:rPr>
+          <w:b/>
+          <w:color w:val="FF0000"/>
+        </w:rPr>
         <w:t>TODO: problems with UML</w:t>
       </w:r>
     </w:p>

</xml_diff>